<commit_message>
update interface, html, docs
</commit_message>
<xml_diff>
--- a/docs/office_files/[v.1.1]Kerangka Penulisan Laporan Tesis.docx
+++ b/docs/office_files/[v.1.1]Kerangka Penulisan Laporan Tesis.docx
@@ -30,70 +30,16 @@
         <w:rPr>
           <w:sz w:val="24"/>
         </w:rPr>
-        <w:t>Pengembangan Kakas Visualisasi Program Berbasis Web untuk Graf sebagai Pembelajaran Algoritma Pemrograman</w:t>
-      </w:r>
-    </w:p>
-    <w:p>
-      <w:pPr>
-        <w:pStyle w:val="ListParagraph"/>
-        <w:numPr>
-          <w:ilvl w:val="0"/>
-          <w:numId w:val="6"/>
-        </w:numPr>
+        <w:t xml:space="preserve">Pengembangan Kakas </w:t>
+      </w:r>
+      <w:r>
         <w:rPr>
           <w:sz w:val="24"/>
         </w:rPr>
-      </w:pPr>
-      <w:r>
-        <w:rPr>
-          <w:sz w:val="24"/>
-        </w:rPr>
-        <w:t xml:space="preserve">Pengembangan </w:t>
-      </w:r>
-      <w:r>
-        <w:rPr>
-          <w:i/>
-          <w:sz w:val="24"/>
-        </w:rPr>
-        <w:t>Web-Based Tool</w:t>
-      </w:r>
-      <w:r>
-        <w:rPr>
-          <w:sz w:val="24"/>
-        </w:rPr>
-        <w:t xml:space="preserve"> Visualisasi Program Graf untuk Bahasa C dan C++ sebagai Pembelajaran Pemrograman</w:t>
-      </w:r>
-    </w:p>
-    <w:p>
-      <w:pPr>
-        <w:pStyle w:val="ListParagraph"/>
-        <w:numPr>
-          <w:ilvl w:val="0"/>
-          <w:numId w:val="6"/>
-        </w:numPr>
-        <w:rPr>
-          <w:sz w:val="24"/>
-        </w:rPr>
-      </w:pPr>
-      <w:r>
-        <w:rPr>
-          <w:sz w:val="24"/>
-        </w:rPr>
-        <w:t xml:space="preserve">Pengembangan </w:t>
-      </w:r>
-      <w:r>
-        <w:rPr>
-          <w:i/>
-          <w:sz w:val="24"/>
-        </w:rPr>
-        <w:t>Web-Based Tool</w:t>
-      </w:r>
-      <w:r>
-        <w:rPr>
-          <w:sz w:val="24"/>
-        </w:rPr>
-        <w:t xml:space="preserve"> Visualisasi Program untuk mendukung Pembelajaran Pemrograman Graf dalam Bahasa C dan C++</w:t>
-      </w:r>
+        <w:t>Visualisasi Berbasis Web Untuk Graf dengan Modifikasi Matrix Framework</w:t>
+      </w:r>
+      <w:bookmarkStart w:id="0" w:name="_GoBack"/>
+      <w:bookmarkEnd w:id="0"/>
     </w:p>
     <w:p>
       <w:pPr>
@@ -349,10 +295,7 @@
         </w:tc>
       </w:tr>
     </w:tbl>
-    <w:p>
-      <w:bookmarkStart w:id="0" w:name="_GoBack"/>
-      <w:bookmarkEnd w:id="0"/>
-    </w:p>
+    <w:p/>
     <w:p>
       <w:pPr>
         <w:rPr>

</xml_diff>